<commit_message>
update notes de cadrage
</commit_message>
<xml_diff>
--- a/doc/Note de cadrage.docx
+++ b/doc/Note de cadrage.docx
@@ -62,12 +62,7 @@
       </w:r>
       <w:proofErr w:type="spellEnd"/>
       <w:r>
-        <w:t xml:space="preserve"> .NET, réalisation d’un projet en group</w:t>
-      </w:r>
-      <w:bookmarkStart w:id="0" w:name="_GoBack"/>
-      <w:bookmarkEnd w:id="0"/>
-      <w:r>
-        <w:t xml:space="preserve">e reprenant les notions acquises au cours de la formation : organisation du travail, </w:t>
+        <w:t xml:space="preserve"> .NET, réalisation d’un projet en groupe reprenant les notions acquises au cours de la formation : organisation du travail, </w:t>
       </w:r>
       <w:r>
         <w:t>planification</w:t>
@@ -129,19 +124,7 @@
         <w:rPr>
           <w:rFonts w:cstheme="minorHAnsi"/>
         </w:rPr>
-        <w:t xml:space="preserve">Mettre en place un </w:t>
-      </w:r>
-      <w:r>
-        <w:rPr>
-          <w:rFonts w:cstheme="minorHAnsi"/>
-        </w:rPr>
-        <w:t xml:space="preserve">dépôt </w:t>
-      </w:r>
-      <w:r>
-        <w:rPr>
-          <w:rFonts w:cstheme="minorHAnsi"/>
-        </w:rPr>
-        <w:t>git pour l’équipe.</w:t>
+        <w:t>Mettre en place un dépôt git pour l’équipe.</w:t>
       </w:r>
     </w:p>
     <w:p>
@@ -183,13 +166,7 @@
         <w:rPr>
           <w:rFonts w:cstheme="minorHAnsi"/>
         </w:rPr>
-        <w:t xml:space="preserve"> </w:t>
-      </w:r>
-      <w:r>
-        <w:rPr>
-          <w:rFonts w:cstheme="minorHAnsi"/>
-        </w:rPr>
-        <w:t>(</w:t>
+        <w:t xml:space="preserve"> (</w:t>
       </w:r>
       <w:proofErr w:type="spellStart"/>
       <w:r>
@@ -317,25 +294,7 @@
         <w:rPr>
           <w:rFonts w:cstheme="minorHAnsi"/>
         </w:rPr>
-        <w:t xml:space="preserve">Livrable </w:t>
-      </w:r>
-      <w:r>
-        <w:rPr>
-          <w:rFonts w:cstheme="minorHAnsi"/>
-        </w:rPr>
-        <w:t>2</w:t>
-      </w:r>
-      <w:r>
-        <w:rPr>
-          <w:rFonts w:cstheme="minorHAnsi"/>
-        </w:rPr>
-        <w:t> :</w:t>
-      </w:r>
-      <w:r>
-        <w:rPr>
-          <w:rFonts w:cstheme="minorHAnsi"/>
-        </w:rPr>
-        <w:t xml:space="preserve"> </w:t>
+        <w:t xml:space="preserve">Livrable 2 : </w:t>
       </w:r>
       <w:r>
         <w:rPr>
@@ -426,6 +385,30 @@
     </w:p>
     <w:p>
       <w:pPr>
+        <w:pStyle w:val="Paragraphedeliste"/>
+        <w:numPr>
+          <w:ilvl w:val="0"/>
+          <w:numId w:val="4"/>
+        </w:numPr>
+      </w:pPr>
+      <w:r>
+        <w:t xml:space="preserve">Contenu minimum pour valider/tester les fonctionnalités et le rendu visuel : quelques ressources et catégories seulement. </w:t>
+      </w:r>
+    </w:p>
+    <w:p>
+      <w:pPr>
+        <w:pStyle w:val="Paragraphedeliste"/>
+        <w:numPr>
+          <w:ilvl w:val="0"/>
+          <w:numId w:val="4"/>
+        </w:numPr>
+      </w:pPr>
+      <w:r>
+        <w:t>Développer en priorité un front et un back fonctionnels, l’authentification pourra être implémentée dans un deuxième temps.</w:t>
+      </w:r>
+    </w:p>
+    <w:p>
+      <w:pPr>
         <w:pStyle w:val="Titre1"/>
       </w:pPr>
       <w:r>
@@ -434,6 +417,63 @@
     </w:p>
     <w:p>
       <w:pPr>
+        <w:pStyle w:val="Paragraphedeliste"/>
+        <w:numPr>
+          <w:ilvl w:val="0"/>
+          <w:numId w:val="5"/>
+        </w:numPr>
+      </w:pPr>
+      <w:r>
+        <w:t>Travail à organiser dans un g</w:t>
+      </w:r>
+      <w:r>
+        <w:t>roupe de 3 personnes (Kevin, Mustapha, Nicolas)</w:t>
+      </w:r>
+    </w:p>
+    <w:p>
+      <w:pPr>
+        <w:pStyle w:val="Paragraphedeliste"/>
+        <w:numPr>
+          <w:ilvl w:val="0"/>
+          <w:numId w:val="5"/>
+        </w:numPr>
+      </w:pPr>
+      <w:r>
+        <w:t xml:space="preserve">Développement en parallèle de la formation, </w:t>
+      </w:r>
+      <w:r>
+        <w:t>4 jours à temps plein du 29/08 au 01/09</w:t>
+      </w:r>
+    </w:p>
+    <w:p>
+      <w:pPr>
+        <w:pStyle w:val="Paragraphedeliste"/>
+        <w:numPr>
+          <w:ilvl w:val="0"/>
+          <w:numId w:val="5"/>
+        </w:numPr>
+      </w:pPr>
+      <w:r>
+        <w:t>Deadline = 01/09/2022</w:t>
+      </w:r>
+      <w:r>
+        <w:t>, congés du 01/08 au 15/08 inclus</w:t>
+      </w:r>
+    </w:p>
+    <w:p>
+      <w:pPr>
+        <w:pStyle w:val="Paragraphedeliste"/>
+        <w:numPr>
+          <w:ilvl w:val="0"/>
+          <w:numId w:val="5"/>
+        </w:numPr>
+      </w:pPr>
+      <w:r>
+        <w:t>Support d’apprentissage pour mise en pratique concrète des connaissances acquises en formation</w:t>
+      </w:r>
+    </w:p>
+    <w:p>
+      <w:pPr>
         <w:pStyle w:val="Titre1"/>
       </w:pPr>
       <w:r>
@@ -442,13 +482,165 @@
     </w:p>
     <w:p>
       <w:pPr>
+        <w:pStyle w:val="Paragraphedeliste"/>
+        <w:numPr>
+          <w:ilvl w:val="0"/>
+          <w:numId w:val="6"/>
+        </w:numPr>
+      </w:pPr>
+      <w:r>
+        <w:t>Développeurs = Kevin, Mustapha, Nicolas</w:t>
+      </w:r>
+    </w:p>
+    <w:p>
+      <w:pPr>
+        <w:pStyle w:val="Paragraphedeliste"/>
+        <w:numPr>
+          <w:ilvl w:val="0"/>
+          <w:numId w:val="6"/>
+        </w:numPr>
+      </w:pPr>
+      <w:r>
+        <w:t>Gestion</w:t>
+      </w:r>
+      <w:r>
+        <w:t xml:space="preserve"> &amp; </w:t>
+      </w:r>
+      <w:r>
+        <w:t xml:space="preserve">pilotage du projet </w:t>
+      </w:r>
+      <w:r>
+        <w:t xml:space="preserve">et validation des livrables en </w:t>
+      </w:r>
+      <w:r>
+        <w:t>commun, facilitateur = Nicolas</w:t>
+      </w:r>
+    </w:p>
+    <w:p>
+      <w:pPr>
+        <w:pStyle w:val="Paragraphedeliste"/>
+        <w:numPr>
+          <w:ilvl w:val="0"/>
+          <w:numId w:val="6"/>
+        </w:numPr>
+      </w:pPr>
+      <w:r>
+        <w:t xml:space="preserve">Aide nécessaire dispensée par le formateur, </w:t>
+      </w:r>
+      <w:proofErr w:type="spellStart"/>
+      <w:r>
+        <w:t>Ihab</w:t>
+      </w:r>
+      <w:proofErr w:type="spellEnd"/>
+    </w:p>
+    <w:p>
+      <w:pPr>
+        <w:pStyle w:val="Paragraphedeliste"/>
+        <w:numPr>
+          <w:ilvl w:val="0"/>
+          <w:numId w:val="6"/>
+        </w:numPr>
+      </w:pPr>
+      <w:r>
+        <w:t>Cible potentielle (utilisateurs finaux) = grand public</w:t>
+      </w:r>
+    </w:p>
+    <w:p>
+      <w:pPr>
+        <w:rPr>
+          <w:rFonts w:asciiTheme="majorHAnsi" w:eastAsiaTheme="majorEastAsia" w:hAnsiTheme="majorHAnsi" w:cstheme="majorBidi"/>
+          <w:color w:val="2E74B5" w:themeColor="accent1" w:themeShade="BF"/>
+          <w:sz w:val="32"/>
+          <w:szCs w:val="32"/>
+        </w:rPr>
+      </w:pPr>
+      <w:r>
+        <w:br w:type="page"/>
+      </w:r>
+    </w:p>
+    <w:p>
+      <w:pPr>
         <w:pStyle w:val="Titre1"/>
       </w:pPr>
       <w:r>
+        <w:lastRenderedPageBreak/>
         <w:t>Macro-planning</w:t>
       </w:r>
     </w:p>
     <w:p>
+      <w:r>
+        <w:t>Début du projet le 30/05, fin le 01/09. E</w:t>
+      </w:r>
+      <w:r>
+        <w:t>tapes clés/jalons :</w:t>
+      </w:r>
+    </w:p>
+    <w:p>
+      <w:pPr>
+        <w:pStyle w:val="Paragraphedeliste"/>
+        <w:numPr>
+          <w:ilvl w:val="0"/>
+          <w:numId w:val="7"/>
+        </w:numPr>
+      </w:pPr>
+      <w:bookmarkStart w:id="0" w:name="_GoBack"/>
+      <w:r>
+        <w:t>Front user fonctionnel (hors authentification) – Mi-Juillet</w:t>
+      </w:r>
+    </w:p>
+    <w:p>
+      <w:pPr>
+        <w:pStyle w:val="Paragraphedeliste"/>
+        <w:numPr>
+          <w:ilvl w:val="0"/>
+          <w:numId w:val="7"/>
+        </w:numPr>
+      </w:pPr>
+      <w:r>
+        <w:t>Back orienté user (ressources) – Fin-Juillet</w:t>
+      </w:r>
+    </w:p>
+    <w:p>
+      <w:pPr>
+        <w:pStyle w:val="Paragraphedeliste"/>
+        <w:numPr>
+          <w:ilvl w:val="0"/>
+          <w:numId w:val="7"/>
+        </w:numPr>
+      </w:pPr>
+      <w:r>
+        <w:t>Back admin – Début Août</w:t>
+      </w:r>
+    </w:p>
+    <w:p>
+      <w:pPr>
+        <w:pStyle w:val="Paragraphedeliste"/>
+        <w:numPr>
+          <w:ilvl w:val="0"/>
+          <w:numId w:val="7"/>
+        </w:numPr>
+      </w:pPr>
+      <w:r>
+        <w:t>Front admin – Fin Août</w:t>
+      </w:r>
+    </w:p>
+    <w:p>
+      <w:pPr>
+        <w:pStyle w:val="Paragraphedeliste"/>
+        <w:numPr>
+          <w:ilvl w:val="0"/>
+          <w:numId w:val="7"/>
+        </w:numPr>
+      </w:pPr>
+      <w:r>
+        <w:t>Authentification –</w:t>
+      </w:r>
+      <w:r>
+        <w:t xml:space="preserve"> Fin Août</w:t>
+      </w:r>
+    </w:p>
+    <w:bookmarkEnd w:id="0"/>
+    <w:p>
       <w:pPr>
         <w:pStyle w:val="Titre1"/>
       </w:pPr>
@@ -457,6 +649,11 @@
       </w:r>
     </w:p>
     <w:p>
+      <w:r>
+        <w:t>Equipe de 3 personnes en cours d’apprentissage, moyens matériels salle de formation m2i et équipement personnel. Formation financée par la région.</w:t>
+      </w:r>
+    </w:p>
+    <w:p>
       <w:pPr>
         <w:pStyle w:val="Titre1"/>
       </w:pPr>
@@ -465,6 +662,11 @@
       </w:r>
     </w:p>
     <w:p>
+      <w:r>
+        <w:t>Point prévu à la fin de chaque étape clé avec présentation de l’avancement.</w:t>
+      </w:r>
+    </w:p>
+    <w:p>
       <w:pPr>
         <w:pStyle w:val="Titre1"/>
       </w:pPr>
@@ -472,6 +674,43 @@
         <w:t>Risques</w:t>
       </w:r>
     </w:p>
+    <w:p>
+      <w:pPr>
+        <w:pStyle w:val="Paragraphedeliste"/>
+        <w:numPr>
+          <w:ilvl w:val="0"/>
+          <w:numId w:val="8"/>
+        </w:numPr>
+      </w:pPr>
+      <w:r>
+        <w:t>Temps limité (projet à développer en parallèle de la formation, pendant l’apprentissage de nouvelles notions)</w:t>
+      </w:r>
+    </w:p>
+    <w:p>
+      <w:pPr>
+        <w:pStyle w:val="Paragraphedeliste"/>
+        <w:numPr>
+          <w:ilvl w:val="0"/>
+          <w:numId w:val="8"/>
+        </w:numPr>
+      </w:pPr>
+      <w:r>
+        <w:t>Dépassement possible des deadlines</w:t>
+      </w:r>
+    </w:p>
+    <w:p>
+      <w:pPr>
+        <w:pStyle w:val="Paragraphedeliste"/>
+        <w:numPr>
+          <w:ilvl w:val="0"/>
+          <w:numId w:val="8"/>
+        </w:numPr>
+      </w:pPr>
+      <w:r>
+        <w:t>Compétences insuffisantes ou difficultés à appliquer les nouvelles acquisitions.</w:t>
+      </w:r>
+    </w:p>
+    <w:p/>
     <w:p>
       <w:pPr>
         <w:pStyle w:val="Paragraphedeliste"/>
@@ -603,6 +842,119 @@
     </w:lvl>
   </w:abstractNum>
   <w:abstractNum w:abstractNumId="1" w15:restartNumberingAfterBreak="0">
+    <w:nsid w:val="10595C01"/>
+    <w:multiLevelType w:val="hybridMultilevel"/>
+    <w:tmpl w:val="934EA848"/>
+    <w:lvl w:ilvl="0" w:tplc="040C0001">
+      <w:start w:val="1"/>
+      <w:numFmt w:val="bullet"/>
+      <w:lvlText w:val=""/>
+      <w:lvlJc w:val="left"/>
+      <w:pPr>
+        <w:ind w:left="720" w:hanging="360"/>
+      </w:pPr>
+      <w:rPr>
+        <w:rFonts w:ascii="Symbol" w:hAnsi="Symbol" w:hint="default"/>
+      </w:rPr>
+    </w:lvl>
+    <w:lvl w:ilvl="1" w:tplc="040C0003" w:tentative="1">
+      <w:start w:val="1"/>
+      <w:numFmt w:val="bullet"/>
+      <w:lvlText w:val="o"/>
+      <w:lvlJc w:val="left"/>
+      <w:pPr>
+        <w:ind w:left="1440" w:hanging="360"/>
+      </w:pPr>
+      <w:rPr>
+        <w:rFonts w:ascii="Courier New" w:hAnsi="Courier New" w:cs="Courier New" w:hint="default"/>
+      </w:rPr>
+    </w:lvl>
+    <w:lvl w:ilvl="2" w:tplc="040C0005" w:tentative="1">
+      <w:start w:val="1"/>
+      <w:numFmt w:val="bullet"/>
+      <w:lvlText w:val=""/>
+      <w:lvlJc w:val="left"/>
+      <w:pPr>
+        <w:ind w:left="2160" w:hanging="360"/>
+      </w:pPr>
+      <w:rPr>
+        <w:rFonts w:ascii="Wingdings" w:hAnsi="Wingdings" w:hint="default"/>
+      </w:rPr>
+    </w:lvl>
+    <w:lvl w:ilvl="3" w:tplc="040C0001" w:tentative="1">
+      <w:start w:val="1"/>
+      <w:numFmt w:val="bullet"/>
+      <w:lvlText w:val=""/>
+      <w:lvlJc w:val="left"/>
+      <w:pPr>
+        <w:ind w:left="2880" w:hanging="360"/>
+      </w:pPr>
+      <w:rPr>
+        <w:rFonts w:ascii="Symbol" w:hAnsi="Symbol" w:hint="default"/>
+      </w:rPr>
+    </w:lvl>
+    <w:lvl w:ilvl="4" w:tplc="040C0003" w:tentative="1">
+      <w:start w:val="1"/>
+      <w:numFmt w:val="bullet"/>
+      <w:lvlText w:val="o"/>
+      <w:lvlJc w:val="left"/>
+      <w:pPr>
+        <w:ind w:left="3600" w:hanging="360"/>
+      </w:pPr>
+      <w:rPr>
+        <w:rFonts w:ascii="Courier New" w:hAnsi="Courier New" w:cs="Courier New" w:hint="default"/>
+      </w:rPr>
+    </w:lvl>
+    <w:lvl w:ilvl="5" w:tplc="040C0005" w:tentative="1">
+      <w:start w:val="1"/>
+      <w:numFmt w:val="bullet"/>
+      <w:lvlText w:val=""/>
+      <w:lvlJc w:val="left"/>
+      <w:pPr>
+        <w:ind w:left="4320" w:hanging="360"/>
+      </w:pPr>
+      <w:rPr>
+        <w:rFonts w:ascii="Wingdings" w:hAnsi="Wingdings" w:hint="default"/>
+      </w:rPr>
+    </w:lvl>
+    <w:lvl w:ilvl="6" w:tplc="040C0001" w:tentative="1">
+      <w:start w:val="1"/>
+      <w:numFmt w:val="bullet"/>
+      <w:lvlText w:val=""/>
+      <w:lvlJc w:val="left"/>
+      <w:pPr>
+        <w:ind w:left="5040" w:hanging="360"/>
+      </w:pPr>
+      <w:rPr>
+        <w:rFonts w:ascii="Symbol" w:hAnsi="Symbol" w:hint="default"/>
+      </w:rPr>
+    </w:lvl>
+    <w:lvl w:ilvl="7" w:tplc="040C0003" w:tentative="1">
+      <w:start w:val="1"/>
+      <w:numFmt w:val="bullet"/>
+      <w:lvlText w:val="o"/>
+      <w:lvlJc w:val="left"/>
+      <w:pPr>
+        <w:ind w:left="5760" w:hanging="360"/>
+      </w:pPr>
+      <w:rPr>
+        <w:rFonts w:ascii="Courier New" w:hAnsi="Courier New" w:cs="Courier New" w:hint="default"/>
+      </w:rPr>
+    </w:lvl>
+    <w:lvl w:ilvl="8" w:tplc="040C0005" w:tentative="1">
+      <w:start w:val="1"/>
+      <w:numFmt w:val="bullet"/>
+      <w:lvlText w:val=""/>
+      <w:lvlJc w:val="left"/>
+      <w:pPr>
+        <w:ind w:left="6480" w:hanging="360"/>
+      </w:pPr>
+      <w:rPr>
+        <w:rFonts w:ascii="Wingdings" w:hAnsi="Wingdings" w:hint="default"/>
+      </w:rPr>
+    </w:lvl>
+  </w:abstractNum>
+  <w:abstractNum w:abstractNumId="2" w15:restartNumberingAfterBreak="0">
     <w:nsid w:val="143E3F30"/>
     <w:multiLevelType w:val="hybridMultilevel"/>
     <w:tmpl w:val="90A474DA"/>
@@ -715,7 +1067,120 @@
       </w:rPr>
     </w:lvl>
   </w:abstractNum>
-  <w:abstractNum w:abstractNumId="2" w15:restartNumberingAfterBreak="0">
+  <w:abstractNum w:abstractNumId="3" w15:restartNumberingAfterBreak="0">
+    <w:nsid w:val="15C436DB"/>
+    <w:multiLevelType w:val="hybridMultilevel"/>
+    <w:tmpl w:val="7BD40D98"/>
+    <w:lvl w:ilvl="0" w:tplc="040C0001">
+      <w:start w:val="1"/>
+      <w:numFmt w:val="bullet"/>
+      <w:lvlText w:val=""/>
+      <w:lvlJc w:val="left"/>
+      <w:pPr>
+        <w:ind w:left="720" w:hanging="360"/>
+      </w:pPr>
+      <w:rPr>
+        <w:rFonts w:ascii="Symbol" w:hAnsi="Symbol" w:hint="default"/>
+      </w:rPr>
+    </w:lvl>
+    <w:lvl w:ilvl="1" w:tplc="040C0003" w:tentative="1">
+      <w:start w:val="1"/>
+      <w:numFmt w:val="bullet"/>
+      <w:lvlText w:val="o"/>
+      <w:lvlJc w:val="left"/>
+      <w:pPr>
+        <w:ind w:left="1440" w:hanging="360"/>
+      </w:pPr>
+      <w:rPr>
+        <w:rFonts w:ascii="Courier New" w:hAnsi="Courier New" w:cs="Courier New" w:hint="default"/>
+      </w:rPr>
+    </w:lvl>
+    <w:lvl w:ilvl="2" w:tplc="040C0005" w:tentative="1">
+      <w:start w:val="1"/>
+      <w:numFmt w:val="bullet"/>
+      <w:lvlText w:val=""/>
+      <w:lvlJc w:val="left"/>
+      <w:pPr>
+        <w:ind w:left="2160" w:hanging="360"/>
+      </w:pPr>
+      <w:rPr>
+        <w:rFonts w:ascii="Wingdings" w:hAnsi="Wingdings" w:hint="default"/>
+      </w:rPr>
+    </w:lvl>
+    <w:lvl w:ilvl="3" w:tplc="040C0001" w:tentative="1">
+      <w:start w:val="1"/>
+      <w:numFmt w:val="bullet"/>
+      <w:lvlText w:val=""/>
+      <w:lvlJc w:val="left"/>
+      <w:pPr>
+        <w:ind w:left="2880" w:hanging="360"/>
+      </w:pPr>
+      <w:rPr>
+        <w:rFonts w:ascii="Symbol" w:hAnsi="Symbol" w:hint="default"/>
+      </w:rPr>
+    </w:lvl>
+    <w:lvl w:ilvl="4" w:tplc="040C0003" w:tentative="1">
+      <w:start w:val="1"/>
+      <w:numFmt w:val="bullet"/>
+      <w:lvlText w:val="o"/>
+      <w:lvlJc w:val="left"/>
+      <w:pPr>
+        <w:ind w:left="3600" w:hanging="360"/>
+      </w:pPr>
+      <w:rPr>
+        <w:rFonts w:ascii="Courier New" w:hAnsi="Courier New" w:cs="Courier New" w:hint="default"/>
+      </w:rPr>
+    </w:lvl>
+    <w:lvl w:ilvl="5" w:tplc="040C0005" w:tentative="1">
+      <w:start w:val="1"/>
+      <w:numFmt w:val="bullet"/>
+      <w:lvlText w:val=""/>
+      <w:lvlJc w:val="left"/>
+      <w:pPr>
+        <w:ind w:left="4320" w:hanging="360"/>
+      </w:pPr>
+      <w:rPr>
+        <w:rFonts w:ascii="Wingdings" w:hAnsi="Wingdings" w:hint="default"/>
+      </w:rPr>
+    </w:lvl>
+    <w:lvl w:ilvl="6" w:tplc="040C0001" w:tentative="1">
+      <w:start w:val="1"/>
+      <w:numFmt w:val="bullet"/>
+      <w:lvlText w:val=""/>
+      <w:lvlJc w:val="left"/>
+      <w:pPr>
+        <w:ind w:left="5040" w:hanging="360"/>
+      </w:pPr>
+      <w:rPr>
+        <w:rFonts w:ascii="Symbol" w:hAnsi="Symbol" w:hint="default"/>
+      </w:rPr>
+    </w:lvl>
+    <w:lvl w:ilvl="7" w:tplc="040C0003" w:tentative="1">
+      <w:start w:val="1"/>
+      <w:numFmt w:val="bullet"/>
+      <w:lvlText w:val="o"/>
+      <w:lvlJc w:val="left"/>
+      <w:pPr>
+        <w:ind w:left="5760" w:hanging="360"/>
+      </w:pPr>
+      <w:rPr>
+        <w:rFonts w:ascii="Courier New" w:hAnsi="Courier New" w:cs="Courier New" w:hint="default"/>
+      </w:rPr>
+    </w:lvl>
+    <w:lvl w:ilvl="8" w:tplc="040C0005" w:tentative="1">
+      <w:start w:val="1"/>
+      <w:numFmt w:val="bullet"/>
+      <w:lvlText w:val=""/>
+      <w:lvlJc w:val="left"/>
+      <w:pPr>
+        <w:ind w:left="6480" w:hanging="360"/>
+      </w:pPr>
+      <w:rPr>
+        <w:rFonts w:ascii="Wingdings" w:hAnsi="Wingdings" w:hint="default"/>
+      </w:rPr>
+    </w:lvl>
+  </w:abstractNum>
+  <w:abstractNum w:abstractNumId="4" w15:restartNumberingAfterBreak="0">
     <w:nsid w:val="30764C80"/>
     <w:multiLevelType w:val="hybridMultilevel"/>
     <w:tmpl w:val="0980DB6A"/>
@@ -828,14 +1293,368 @@
       </w:rPr>
     </w:lvl>
   </w:abstractNum>
+  <w:abstractNum w:abstractNumId="5" w15:restartNumberingAfterBreak="0">
+    <w:nsid w:val="39A76AD5"/>
+    <w:multiLevelType w:val="hybridMultilevel"/>
+    <w:tmpl w:val="95681B64"/>
+    <w:lvl w:ilvl="0" w:tplc="040C0001">
+      <w:start w:val="1"/>
+      <w:numFmt w:val="bullet"/>
+      <w:lvlText w:val=""/>
+      <w:lvlJc w:val="left"/>
+      <w:pPr>
+        <w:ind w:left="720" w:hanging="360"/>
+      </w:pPr>
+      <w:rPr>
+        <w:rFonts w:ascii="Symbol" w:hAnsi="Symbol" w:hint="default"/>
+      </w:rPr>
+    </w:lvl>
+    <w:lvl w:ilvl="1" w:tplc="040C0003" w:tentative="1">
+      <w:start w:val="1"/>
+      <w:numFmt w:val="bullet"/>
+      <w:lvlText w:val="o"/>
+      <w:lvlJc w:val="left"/>
+      <w:pPr>
+        <w:ind w:left="1440" w:hanging="360"/>
+      </w:pPr>
+      <w:rPr>
+        <w:rFonts w:ascii="Courier New" w:hAnsi="Courier New" w:cs="Courier New" w:hint="default"/>
+      </w:rPr>
+    </w:lvl>
+    <w:lvl w:ilvl="2" w:tplc="040C0005" w:tentative="1">
+      <w:start w:val="1"/>
+      <w:numFmt w:val="bullet"/>
+      <w:lvlText w:val=""/>
+      <w:lvlJc w:val="left"/>
+      <w:pPr>
+        <w:ind w:left="2160" w:hanging="360"/>
+      </w:pPr>
+      <w:rPr>
+        <w:rFonts w:ascii="Wingdings" w:hAnsi="Wingdings" w:hint="default"/>
+      </w:rPr>
+    </w:lvl>
+    <w:lvl w:ilvl="3" w:tplc="040C0001" w:tentative="1">
+      <w:start w:val="1"/>
+      <w:numFmt w:val="bullet"/>
+      <w:lvlText w:val=""/>
+      <w:lvlJc w:val="left"/>
+      <w:pPr>
+        <w:ind w:left="2880" w:hanging="360"/>
+      </w:pPr>
+      <w:rPr>
+        <w:rFonts w:ascii="Symbol" w:hAnsi="Symbol" w:hint="default"/>
+      </w:rPr>
+    </w:lvl>
+    <w:lvl w:ilvl="4" w:tplc="040C0003" w:tentative="1">
+      <w:start w:val="1"/>
+      <w:numFmt w:val="bullet"/>
+      <w:lvlText w:val="o"/>
+      <w:lvlJc w:val="left"/>
+      <w:pPr>
+        <w:ind w:left="3600" w:hanging="360"/>
+      </w:pPr>
+      <w:rPr>
+        <w:rFonts w:ascii="Courier New" w:hAnsi="Courier New" w:cs="Courier New" w:hint="default"/>
+      </w:rPr>
+    </w:lvl>
+    <w:lvl w:ilvl="5" w:tplc="040C0005" w:tentative="1">
+      <w:start w:val="1"/>
+      <w:numFmt w:val="bullet"/>
+      <w:lvlText w:val=""/>
+      <w:lvlJc w:val="left"/>
+      <w:pPr>
+        <w:ind w:left="4320" w:hanging="360"/>
+      </w:pPr>
+      <w:rPr>
+        <w:rFonts w:ascii="Wingdings" w:hAnsi="Wingdings" w:hint="default"/>
+      </w:rPr>
+    </w:lvl>
+    <w:lvl w:ilvl="6" w:tplc="040C0001" w:tentative="1">
+      <w:start w:val="1"/>
+      <w:numFmt w:val="bullet"/>
+      <w:lvlText w:val=""/>
+      <w:lvlJc w:val="left"/>
+      <w:pPr>
+        <w:ind w:left="5040" w:hanging="360"/>
+      </w:pPr>
+      <w:rPr>
+        <w:rFonts w:ascii="Symbol" w:hAnsi="Symbol" w:hint="default"/>
+      </w:rPr>
+    </w:lvl>
+    <w:lvl w:ilvl="7" w:tplc="040C0003" w:tentative="1">
+      <w:start w:val="1"/>
+      <w:numFmt w:val="bullet"/>
+      <w:lvlText w:val="o"/>
+      <w:lvlJc w:val="left"/>
+      <w:pPr>
+        <w:ind w:left="5760" w:hanging="360"/>
+      </w:pPr>
+      <w:rPr>
+        <w:rFonts w:ascii="Courier New" w:hAnsi="Courier New" w:cs="Courier New" w:hint="default"/>
+      </w:rPr>
+    </w:lvl>
+    <w:lvl w:ilvl="8" w:tplc="040C0005" w:tentative="1">
+      <w:start w:val="1"/>
+      <w:numFmt w:val="bullet"/>
+      <w:lvlText w:val=""/>
+      <w:lvlJc w:val="left"/>
+      <w:pPr>
+        <w:ind w:left="6480" w:hanging="360"/>
+      </w:pPr>
+      <w:rPr>
+        <w:rFonts w:ascii="Wingdings" w:hAnsi="Wingdings" w:hint="default"/>
+      </w:rPr>
+    </w:lvl>
+  </w:abstractNum>
+  <w:abstractNum w:abstractNumId="6" w15:restartNumberingAfterBreak="0">
+    <w:nsid w:val="43EF5F35"/>
+    <w:multiLevelType w:val="hybridMultilevel"/>
+    <w:tmpl w:val="99EC67BA"/>
+    <w:lvl w:ilvl="0" w:tplc="040C0001">
+      <w:start w:val="1"/>
+      <w:numFmt w:val="bullet"/>
+      <w:lvlText w:val=""/>
+      <w:lvlJc w:val="left"/>
+      <w:pPr>
+        <w:ind w:left="720" w:hanging="360"/>
+      </w:pPr>
+      <w:rPr>
+        <w:rFonts w:ascii="Symbol" w:hAnsi="Symbol" w:hint="default"/>
+      </w:rPr>
+    </w:lvl>
+    <w:lvl w:ilvl="1" w:tplc="040C0003" w:tentative="1">
+      <w:start w:val="1"/>
+      <w:numFmt w:val="bullet"/>
+      <w:lvlText w:val="o"/>
+      <w:lvlJc w:val="left"/>
+      <w:pPr>
+        <w:ind w:left="1440" w:hanging="360"/>
+      </w:pPr>
+      <w:rPr>
+        <w:rFonts w:ascii="Courier New" w:hAnsi="Courier New" w:cs="Courier New" w:hint="default"/>
+      </w:rPr>
+    </w:lvl>
+    <w:lvl w:ilvl="2" w:tplc="040C0005" w:tentative="1">
+      <w:start w:val="1"/>
+      <w:numFmt w:val="bullet"/>
+      <w:lvlText w:val=""/>
+      <w:lvlJc w:val="left"/>
+      <w:pPr>
+        <w:ind w:left="2160" w:hanging="360"/>
+      </w:pPr>
+      <w:rPr>
+        <w:rFonts w:ascii="Wingdings" w:hAnsi="Wingdings" w:hint="default"/>
+      </w:rPr>
+    </w:lvl>
+    <w:lvl w:ilvl="3" w:tplc="040C0001" w:tentative="1">
+      <w:start w:val="1"/>
+      <w:numFmt w:val="bullet"/>
+      <w:lvlText w:val=""/>
+      <w:lvlJc w:val="left"/>
+      <w:pPr>
+        <w:ind w:left="2880" w:hanging="360"/>
+      </w:pPr>
+      <w:rPr>
+        <w:rFonts w:ascii="Symbol" w:hAnsi="Symbol" w:hint="default"/>
+      </w:rPr>
+    </w:lvl>
+    <w:lvl w:ilvl="4" w:tplc="040C0003" w:tentative="1">
+      <w:start w:val="1"/>
+      <w:numFmt w:val="bullet"/>
+      <w:lvlText w:val="o"/>
+      <w:lvlJc w:val="left"/>
+      <w:pPr>
+        <w:ind w:left="3600" w:hanging="360"/>
+      </w:pPr>
+      <w:rPr>
+        <w:rFonts w:ascii="Courier New" w:hAnsi="Courier New" w:cs="Courier New" w:hint="default"/>
+      </w:rPr>
+    </w:lvl>
+    <w:lvl w:ilvl="5" w:tplc="040C0005" w:tentative="1">
+      <w:start w:val="1"/>
+      <w:numFmt w:val="bullet"/>
+      <w:lvlText w:val=""/>
+      <w:lvlJc w:val="left"/>
+      <w:pPr>
+        <w:ind w:left="4320" w:hanging="360"/>
+      </w:pPr>
+      <w:rPr>
+        <w:rFonts w:ascii="Wingdings" w:hAnsi="Wingdings" w:hint="default"/>
+      </w:rPr>
+    </w:lvl>
+    <w:lvl w:ilvl="6" w:tplc="040C0001" w:tentative="1">
+      <w:start w:val="1"/>
+      <w:numFmt w:val="bullet"/>
+      <w:lvlText w:val=""/>
+      <w:lvlJc w:val="left"/>
+      <w:pPr>
+        <w:ind w:left="5040" w:hanging="360"/>
+      </w:pPr>
+      <w:rPr>
+        <w:rFonts w:ascii="Symbol" w:hAnsi="Symbol" w:hint="default"/>
+      </w:rPr>
+    </w:lvl>
+    <w:lvl w:ilvl="7" w:tplc="040C0003" w:tentative="1">
+      <w:start w:val="1"/>
+      <w:numFmt w:val="bullet"/>
+      <w:lvlText w:val="o"/>
+      <w:lvlJc w:val="left"/>
+      <w:pPr>
+        <w:ind w:left="5760" w:hanging="360"/>
+      </w:pPr>
+      <w:rPr>
+        <w:rFonts w:ascii="Courier New" w:hAnsi="Courier New" w:cs="Courier New" w:hint="default"/>
+      </w:rPr>
+    </w:lvl>
+    <w:lvl w:ilvl="8" w:tplc="040C0005" w:tentative="1">
+      <w:start w:val="1"/>
+      <w:numFmt w:val="bullet"/>
+      <w:lvlText w:val=""/>
+      <w:lvlJc w:val="left"/>
+      <w:pPr>
+        <w:ind w:left="6480" w:hanging="360"/>
+      </w:pPr>
+      <w:rPr>
+        <w:rFonts w:ascii="Wingdings" w:hAnsi="Wingdings" w:hint="default"/>
+      </w:rPr>
+    </w:lvl>
+  </w:abstractNum>
+  <w:abstractNum w:abstractNumId="7" w15:restartNumberingAfterBreak="0">
+    <w:nsid w:val="6A8B21E0"/>
+    <w:multiLevelType w:val="hybridMultilevel"/>
+    <w:tmpl w:val="B14884D6"/>
+    <w:lvl w:ilvl="0" w:tplc="040C0001">
+      <w:start w:val="1"/>
+      <w:numFmt w:val="bullet"/>
+      <w:lvlText w:val=""/>
+      <w:lvlJc w:val="left"/>
+      <w:pPr>
+        <w:ind w:left="720" w:hanging="360"/>
+      </w:pPr>
+      <w:rPr>
+        <w:rFonts w:ascii="Symbol" w:hAnsi="Symbol" w:hint="default"/>
+      </w:rPr>
+    </w:lvl>
+    <w:lvl w:ilvl="1" w:tplc="040C0003" w:tentative="1">
+      <w:start w:val="1"/>
+      <w:numFmt w:val="bullet"/>
+      <w:lvlText w:val="o"/>
+      <w:lvlJc w:val="left"/>
+      <w:pPr>
+        <w:ind w:left="1440" w:hanging="360"/>
+      </w:pPr>
+      <w:rPr>
+        <w:rFonts w:ascii="Courier New" w:hAnsi="Courier New" w:cs="Courier New" w:hint="default"/>
+      </w:rPr>
+    </w:lvl>
+    <w:lvl w:ilvl="2" w:tplc="040C0005" w:tentative="1">
+      <w:start w:val="1"/>
+      <w:numFmt w:val="bullet"/>
+      <w:lvlText w:val=""/>
+      <w:lvlJc w:val="left"/>
+      <w:pPr>
+        <w:ind w:left="2160" w:hanging="360"/>
+      </w:pPr>
+      <w:rPr>
+        <w:rFonts w:ascii="Wingdings" w:hAnsi="Wingdings" w:hint="default"/>
+      </w:rPr>
+    </w:lvl>
+    <w:lvl w:ilvl="3" w:tplc="040C0001" w:tentative="1">
+      <w:start w:val="1"/>
+      <w:numFmt w:val="bullet"/>
+      <w:lvlText w:val=""/>
+      <w:lvlJc w:val="left"/>
+      <w:pPr>
+        <w:ind w:left="2880" w:hanging="360"/>
+      </w:pPr>
+      <w:rPr>
+        <w:rFonts w:ascii="Symbol" w:hAnsi="Symbol" w:hint="default"/>
+      </w:rPr>
+    </w:lvl>
+    <w:lvl w:ilvl="4" w:tplc="040C0003" w:tentative="1">
+      <w:start w:val="1"/>
+      <w:numFmt w:val="bullet"/>
+      <w:lvlText w:val="o"/>
+      <w:lvlJc w:val="left"/>
+      <w:pPr>
+        <w:ind w:left="3600" w:hanging="360"/>
+      </w:pPr>
+      <w:rPr>
+        <w:rFonts w:ascii="Courier New" w:hAnsi="Courier New" w:cs="Courier New" w:hint="default"/>
+      </w:rPr>
+    </w:lvl>
+    <w:lvl w:ilvl="5" w:tplc="040C0005" w:tentative="1">
+      <w:start w:val="1"/>
+      <w:numFmt w:val="bullet"/>
+      <w:lvlText w:val=""/>
+      <w:lvlJc w:val="left"/>
+      <w:pPr>
+        <w:ind w:left="4320" w:hanging="360"/>
+      </w:pPr>
+      <w:rPr>
+        <w:rFonts w:ascii="Wingdings" w:hAnsi="Wingdings" w:hint="default"/>
+      </w:rPr>
+    </w:lvl>
+    <w:lvl w:ilvl="6" w:tplc="040C0001" w:tentative="1">
+      <w:start w:val="1"/>
+      <w:numFmt w:val="bullet"/>
+      <w:lvlText w:val=""/>
+      <w:lvlJc w:val="left"/>
+      <w:pPr>
+        <w:ind w:left="5040" w:hanging="360"/>
+      </w:pPr>
+      <w:rPr>
+        <w:rFonts w:ascii="Symbol" w:hAnsi="Symbol" w:hint="default"/>
+      </w:rPr>
+    </w:lvl>
+    <w:lvl w:ilvl="7" w:tplc="040C0003" w:tentative="1">
+      <w:start w:val="1"/>
+      <w:numFmt w:val="bullet"/>
+      <w:lvlText w:val="o"/>
+      <w:lvlJc w:val="left"/>
+      <w:pPr>
+        <w:ind w:left="5760" w:hanging="360"/>
+      </w:pPr>
+      <w:rPr>
+        <w:rFonts w:ascii="Courier New" w:hAnsi="Courier New" w:cs="Courier New" w:hint="default"/>
+      </w:rPr>
+    </w:lvl>
+    <w:lvl w:ilvl="8" w:tplc="040C0005" w:tentative="1">
+      <w:start w:val="1"/>
+      <w:numFmt w:val="bullet"/>
+      <w:lvlText w:val=""/>
+      <w:lvlJc w:val="left"/>
+      <w:pPr>
+        <w:ind w:left="6480" w:hanging="360"/>
+      </w:pPr>
+      <w:rPr>
+        <w:rFonts w:ascii="Wingdings" w:hAnsi="Wingdings" w:hint="default"/>
+      </w:rPr>
+    </w:lvl>
+  </w:abstractNum>
   <w:num w:numId="1">
-    <w:abstractNumId w:val="2"/>
+    <w:abstractNumId w:val="4"/>
   </w:num>
   <w:num w:numId="2">
-    <w:abstractNumId w:val="1"/>
+    <w:abstractNumId w:val="2"/>
   </w:num>
   <w:num w:numId="3">
     <w:abstractNumId w:val="0"/>
+  </w:num>
+  <w:num w:numId="4">
+    <w:abstractNumId w:val="5"/>
+  </w:num>
+  <w:num w:numId="5">
+    <w:abstractNumId w:val="7"/>
+  </w:num>
+  <w:num w:numId="6">
+    <w:abstractNumId w:val="1"/>
+  </w:num>
+  <w:num w:numId="7">
+    <w:abstractNumId w:val="6"/>
+  </w:num>
+  <w:num w:numId="8">
+    <w:abstractNumId w:val="3"/>
   </w:num>
 </w:numbering>
 </file>

</xml_diff>